<commit_message>
first floor of castle
</commit_message>
<xml_diff>
--- a/Resources/documents/游戏关卡设置.docx
+++ b/Resources/documents/游戏关卡设置.docx
@@ -2209,6 +2209,8 @@
           <w:color w:val="E36C0A" w:themeColor="accent6" w:themeShade="BF"/>
         </w:rPr>
       </w:pPr>
+      <w:bookmarkStart w:id="0" w:name="OLE_LINK3"/>
+      <w:bookmarkStart w:id="1" w:name="OLE_LINK4"/>
       <w:r>
         <w:rPr>
           <w:rFonts w:asciiTheme="minorEastAsia" w:hAnsiTheme="minorEastAsia" w:hint="eastAsia"/>
@@ -2250,6 +2252,8 @@
         <w:t>】</w:t>
       </w:r>
     </w:p>
+    <w:bookmarkEnd w:id="0"/>
+    <w:bookmarkEnd w:id="1"/>
     <w:p>
       <w:pPr>
         <w:pStyle w:val="a3"/>
@@ -2353,7 +2357,6 @@
                             <w:pPr>
                               <w:ind w:left="240" w:hangingChars="100" w:hanging="240"/>
                               <w:rPr>
-                                <w:rFonts w:hint="eastAsia"/>
                                 <w:color w:val="FF0000"/>
                               </w:rPr>
                             </w:pPr>
@@ -2565,7 +2568,6 @@
                             <w:pPr>
                               <w:ind w:left="240" w:hangingChars="100" w:hanging="240"/>
                               <w:rPr>
-                                <w:rFonts w:hint="eastAsia"/>
                                 <w:color w:val="FF0000"/>
                               </w:rPr>
                             </w:pPr>
@@ -2786,7 +2788,7 @@
     <w:p>
       <w:pPr>
         <w:rPr>
-          <w:rFonts w:ascii="楷体" w:eastAsia="楷体" w:hAnsi="楷体" w:hint="eastAsia"/>
+          <w:rFonts w:ascii="楷体" w:eastAsia="楷体" w:hAnsi="楷体"/>
         </w:rPr>
       </w:pPr>
       <w:r>
@@ -2805,7 +2807,7 @@
     <w:p>
       <w:pPr>
         <w:rPr>
-          <w:rFonts w:ascii="楷体" w:eastAsia="楷体" w:hAnsi="楷体" w:hint="eastAsia"/>
+          <w:rFonts w:ascii="楷体" w:eastAsia="楷体" w:hAnsi="楷体"/>
         </w:rPr>
       </w:pPr>
       <w:r>
@@ -2856,7 +2858,7 @@
     <w:p>
       <w:pPr>
         <w:rPr>
-          <w:rFonts w:ascii="楷体" w:eastAsia="楷体" w:hAnsi="楷体" w:hint="eastAsia"/>
+          <w:rFonts w:ascii="楷体" w:eastAsia="楷体" w:hAnsi="楷体"/>
         </w:rPr>
       </w:pPr>
       <w:r>
@@ -2901,7 +2903,7 @@
         <w:widowControl/>
         <w:jc w:val="left"/>
         <w:rPr>
-          <w:rFonts w:ascii="楷体" w:eastAsia="楷体" w:hAnsi="楷体" w:hint="eastAsia"/>
+          <w:rFonts w:ascii="楷体" w:eastAsia="楷体" w:hAnsi="楷体"/>
         </w:rPr>
       </w:pPr>
       <w:r>
@@ -2916,7 +2918,7 @@
         <w:widowControl/>
         <w:jc w:val="left"/>
         <w:rPr>
-          <w:rFonts w:ascii="楷体" w:eastAsia="楷体" w:hAnsi="楷体" w:hint="eastAsia"/>
+          <w:rFonts w:ascii="楷体" w:eastAsia="楷体" w:hAnsi="楷体"/>
         </w:rPr>
       </w:pPr>
       <w:r>
@@ -2937,7 +2939,7 @@
         <w:widowControl/>
         <w:jc w:val="left"/>
         <w:rPr>
-          <w:rFonts w:ascii="楷体" w:eastAsia="楷体" w:hAnsi="楷体" w:hint="eastAsia"/>
+          <w:rFonts w:ascii="楷体" w:eastAsia="楷体" w:hAnsi="楷体"/>
         </w:rPr>
       </w:pPr>
       <w:r>
@@ -2985,7 +2987,7 @@
         <w:widowControl/>
         <w:jc w:val="left"/>
         <w:rPr>
-          <w:rFonts w:ascii="楷体" w:eastAsia="楷体" w:hAnsi="楷体" w:hint="eastAsia"/>
+          <w:rFonts w:ascii="楷体" w:eastAsia="楷体" w:hAnsi="楷体"/>
         </w:rPr>
       </w:pPr>
     </w:p>
@@ -3041,8 +3043,6 @@
         </w:rPr>
         <w:t>,</w:t>
       </w:r>
-      <w:bookmarkStart w:id="0" w:name="_GoBack"/>
-      <w:bookmarkEnd w:id="0"/>
       <w:r>
         <w:rPr>
           <w:rFonts w:ascii="楷体" w:eastAsia="楷体" w:hAnsi="楷体" w:hint="eastAsia"/>
@@ -3062,7 +3062,7 @@
           <w:tab w:val="left" w:pos="4111"/>
         </w:tabs>
         <w:rPr>
-          <w:rFonts w:ascii="楷体" w:eastAsia="楷体" w:hAnsi="楷体" w:hint="eastAsia"/>
+          <w:rFonts w:ascii="楷体" w:eastAsia="楷体" w:hAnsi="楷体"/>
         </w:rPr>
       </w:pPr>
       <w:r>
@@ -3072,8 +3072,8 @@
         </w:rPr>
         <w:lastRenderedPageBreak/>
         <w:drawing>
-          <wp:inline distT="0" distB="0" distL="0" distR="0" wp14:anchorId="7FDFA487" wp14:editId="29B6D91D">
-            <wp:extent cx="6095238" cy="4571429"/>
+          <wp:inline distT="0" distB="0" distL="0" distR="0" wp14:anchorId="7FDFA487" wp14:editId="22E6E12C">
+            <wp:extent cx="6095238" cy="4571428"/>
             <wp:effectExtent l="0" t="0" r="1270" b="635"/>
             <wp:docPr id="4" name="图片 4"/>
             <wp:cNvGraphicFramePr>
@@ -3101,7 +3101,7 @@
                   <pic:spPr>
                     <a:xfrm>
                       <a:off x="0" y="0"/>
-                      <a:ext cx="6095238" cy="4571429"/>
+                      <a:ext cx="6095238" cy="4571428"/>
                     </a:xfrm>
                     <a:prstGeom prst="rect">
                       <a:avLst/>
@@ -3120,7 +3120,7 @@
           <w:tab w:val="left" w:pos="4111"/>
         </w:tabs>
         <w:rPr>
-          <w:rFonts w:ascii="楷体" w:eastAsia="楷体" w:hAnsi="楷体" w:hint="eastAsia"/>
+          <w:rFonts w:ascii="楷体" w:eastAsia="楷体" w:hAnsi="楷体"/>
         </w:rPr>
       </w:pPr>
       <w:r>
@@ -3166,7 +3166,7 @@
           <w:tab w:val="left" w:pos="4111"/>
         </w:tabs>
         <w:rPr>
-          <w:rFonts w:ascii="楷体" w:eastAsia="楷体" w:hAnsi="楷体" w:hint="eastAsia"/>
+          <w:rFonts w:ascii="楷体" w:eastAsia="楷体" w:hAnsi="楷体"/>
         </w:rPr>
       </w:pPr>
       <w:r>
@@ -3194,7 +3194,7 @@
           <w:tab w:val="left" w:pos="4111"/>
         </w:tabs>
         <w:rPr>
-          <w:rFonts w:ascii="楷体" w:eastAsia="楷体" w:hAnsi="楷体" w:hint="eastAsia"/>
+          <w:rFonts w:ascii="楷体" w:eastAsia="楷体" w:hAnsi="楷体"/>
         </w:rPr>
       </w:pPr>
       <w:r>
@@ -3234,7 +3234,7 @@
           <w:tab w:val="left" w:pos="4111"/>
         </w:tabs>
         <w:rPr>
-          <w:rFonts w:ascii="楷体" w:eastAsia="楷体" w:hAnsi="楷体" w:hint="eastAsia"/>
+          <w:rFonts w:ascii="楷体" w:eastAsia="楷体" w:hAnsi="楷体"/>
         </w:rPr>
       </w:pPr>
       <w:r>
@@ -3256,7 +3256,7 @@
           <w:tab w:val="left" w:pos="4111"/>
         </w:tabs>
         <w:rPr>
-          <w:rFonts w:ascii="楷体" w:eastAsia="楷体" w:hAnsi="楷体" w:hint="eastAsia"/>
+          <w:rFonts w:ascii="楷体" w:eastAsia="楷体" w:hAnsi="楷体"/>
         </w:rPr>
       </w:pPr>
       <w:r>
@@ -3287,14 +3287,94 @@
           <w:rFonts w:ascii="楷体" w:eastAsia="楷体" w:hAnsi="楷体"/>
         </w:rPr>
       </w:pPr>
-      <w:r>
-        <w:rPr>
-          <w:rFonts w:ascii="楷体" w:eastAsia="楷体" w:hAnsi="楷体"/>
-        </w:rPr>
-        <w:br w:type="page"/>
+    </w:p>
+    <w:p>
+      <w:pPr>
+        <w:tabs>
+          <w:tab w:val="left" w:pos="4111"/>
+        </w:tabs>
+        <w:rPr>
+          <w:rFonts w:ascii="楷体" w:eastAsia="楷体" w:hAnsi="楷体"/>
+        </w:rPr>
+      </w:pPr>
+    </w:p>
+    <w:p>
+      <w:pPr>
+        <w:widowControl/>
+        <w:jc w:val="left"/>
+        <w:rPr>
+          <w:rFonts w:asciiTheme="minorEastAsia" w:hAnsiTheme="minorEastAsia"/>
+          <w:b/>
+          <w:color w:val="E36C0A" w:themeColor="accent6" w:themeShade="BF"/>
+        </w:rPr>
+      </w:pPr>
+      <w:r>
+        <w:rPr>
+          <w:rFonts w:asciiTheme="minorEastAsia" w:hAnsiTheme="minorEastAsia" w:hint="eastAsia"/>
+          <w:b/>
+          <w:color w:val="E36C0A" w:themeColor="accent6" w:themeShade="BF"/>
+        </w:rPr>
+        <w:t>关卡</w:t>
+      </w:r>
+      <w:r>
+        <w:rPr>
+          <w:rFonts w:asciiTheme="minorEastAsia" w:hAnsiTheme="minorEastAsia" w:hint="eastAsia"/>
+          <w:b/>
+          <w:color w:val="E36C0A" w:themeColor="accent6" w:themeShade="BF"/>
+        </w:rPr>
+        <w:t>三</w:t>
+      </w:r>
+      <w:r>
+        <w:rPr>
+          <w:rFonts w:asciiTheme="minorEastAsia" w:hAnsiTheme="minorEastAsia" w:hint="eastAsia"/>
+          <w:b/>
+          <w:color w:val="E36C0A" w:themeColor="accent6" w:themeShade="BF"/>
+        </w:rPr>
+        <w:t>【</w:t>
+      </w:r>
+      <w:r>
+        <w:rPr>
+          <w:rFonts w:asciiTheme="minorEastAsia" w:hAnsiTheme="minorEastAsia"/>
+          <w:b/>
+          <w:color w:val="E36C0A" w:themeColor="accent6" w:themeShade="BF"/>
+        </w:rPr>
+        <w:t>U</w:t>
+      </w:r>
+      <w:r>
+        <w:rPr>
+          <w:rFonts w:asciiTheme="minorEastAsia" w:hAnsiTheme="minorEastAsia" w:hint="eastAsia"/>
+          <w:b/>
+          <w:color w:val="E36C0A" w:themeColor="accent6" w:themeShade="BF"/>
+        </w:rPr>
+        <w:t>00</w:t>
+      </w:r>
+      <w:r>
+        <w:rPr>
+          <w:rFonts w:asciiTheme="minorEastAsia" w:hAnsiTheme="minorEastAsia"/>
+          <w:b/>
+          <w:color w:val="E36C0A" w:themeColor="accent6" w:themeShade="BF"/>
+        </w:rPr>
+        <w:t>3</w:t>
+      </w:r>
+      <w:bookmarkStart w:id="2" w:name="_GoBack"/>
+      <w:bookmarkEnd w:id="2"/>
+      <w:r>
+        <w:rPr>
+          <w:rFonts w:asciiTheme="minorEastAsia" w:hAnsiTheme="minorEastAsia" w:hint="eastAsia"/>
+          <w:b/>
+          <w:color w:val="E36C0A" w:themeColor="accent6" w:themeShade="BF"/>
+        </w:rPr>
+        <w:t>】</w:t>
       </w:r>
     </w:p>
     <w:p/>
+    <w:p>
+      <w:pPr>
+        <w:rPr>
+          <w:rFonts w:hint="eastAsia"/>
+        </w:rPr>
+      </w:pPr>
+    </w:p>
     <w:sectPr>
       <w:pgSz w:w="11900" w:h="16840"/>
       <w:pgMar w:top="720" w:right="720" w:bottom="720" w:left="720" w:header="851" w:footer="992" w:gutter="0"/>
@@ -4077,6 +4157,7 @@
   <w:style w:type="paragraph" w:default="1" w:styleId="a">
     <w:name w:val="Normal"/>
     <w:qFormat/>
+    <w:rsid w:val="00C6390B"/>
     <w:pPr>
       <w:widowControl w:val="0"/>
       <w:jc w:val="both"/>
@@ -4512,7 +4593,7 @@
 </file>
 
 <file path=customXml/itemProps1.xml><?xml version="1.0" encoding="utf-8"?>
-<ds:datastoreItem xmlns:ds="http://schemas.openxmlformats.org/officeDocument/2006/customXml" ds:itemID="{3AD48977-B7F2-4360-BCA4-5C85B236B53D}">
+<ds:datastoreItem xmlns:ds="http://schemas.openxmlformats.org/officeDocument/2006/customXml" ds:itemID="{FDD39F4B-6FE5-4A78-9D81-76A9EB209ECC}">
   <ds:schemaRefs>
     <ds:schemaRef ds:uri="http://schemas.openxmlformats.org/officeDocument/2006/bibliography"/>
   </ds:schemaRefs>

</xml_diff>